<commit_message>
Added combined android code
Added combined android code
Added modified design document
</commit_message>
<xml_diff>
--- a/DataCollection/DesignDocument CyberBullying.docx
+++ b/DataCollection/DesignDocument CyberBullying.docx
@@ -56,37 +56,11 @@
         <w:t xml:space="preserve">.  </w:t>
       </w:r>
       <w:r>
-        <w:t xml:space="preserve">Clone the </w:t>
-      </w:r>
-      <w:proofErr w:type="spellStart"/>
-      <w:r>
-        <w:t>Django</w:t>
-      </w:r>
-      <w:proofErr w:type="spellEnd"/>
-      <w:r>
-        <w:t xml:space="preserve"> Server project from </w:t>
-      </w:r>
-      <w:proofErr w:type="spellStart"/>
-      <w:r>
-        <w:t>gitHub</w:t>
-      </w:r>
-      <w:proofErr w:type="spellEnd"/>
-      <w:r>
-        <w:t>.</w:t>
+        <w:t>Clone the Django Server project from gitHub.</w:t>
       </w:r>
       <w:r>
         <w:br/>
-        <w:t xml:space="preserve">      </w:t>
-      </w:r>
-      <w:proofErr w:type="spellStart"/>
-      <w:proofErr w:type="gramStart"/>
-      <w:r>
-        <w:t>git</w:t>
-      </w:r>
-      <w:proofErr w:type="spellEnd"/>
-      <w:proofErr w:type="gramEnd"/>
-      <w:r>
-        <w:t xml:space="preserve"> clone</w:t>
+        <w:t xml:space="preserve">      git clone</w:t>
       </w:r>
       <w:r>
         <w:t xml:space="preserve"> -b master</w:t>
@@ -125,13 +99,8 @@
       <w:r>
         <w:t xml:space="preserve">Python and </w:t>
       </w:r>
-      <w:proofErr w:type="spellStart"/>
-      <w:r>
-        <w:t>Django</w:t>
-      </w:r>
-      <w:proofErr w:type="spellEnd"/>
-      <w:r>
-        <w:t xml:space="preserve"> on your machine</w:t>
+      <w:r>
+        <w:t>Django on your machine</w:t>
       </w:r>
       <w:r>
         <w:t xml:space="preserve">. Instructions: </w:t>
@@ -160,49 +129,17 @@
         <w:t>.</w:t>
       </w:r>
       <w:r>
-        <w:t xml:space="preserve"> Run the </w:t>
-      </w:r>
-      <w:proofErr w:type="spellStart"/>
-      <w:r>
-        <w:t>django</w:t>
-      </w:r>
-      <w:proofErr w:type="spellEnd"/>
-      <w:r>
-        <w:t xml:space="preserve"> server.</w:t>
-      </w:r>
-      <w:r>
-        <w:t xml:space="preserve"> Cd to the directory of manage.py</w:t>
-      </w:r>
-      <w:proofErr w:type="gramStart"/>
-      <w:r>
-        <w:t>.(</w:t>
-      </w:r>
-      <w:proofErr w:type="gramEnd"/>
-      <w:r>
-        <w:t xml:space="preserve">It is in the </w:t>
-      </w:r>
-      <w:proofErr w:type="spellStart"/>
-      <w:r>
-        <w:t>django</w:t>
-      </w:r>
-      <w:proofErr w:type="spellEnd"/>
-      <w:r>
-        <w:t xml:space="preserve"> Server project you</w:t>
+        <w:t xml:space="preserve"> Run the django server.</w:t>
+      </w:r>
+      <w:r>
+        <w:t xml:space="preserve"> Cd to the directory of manage.py.(It is in the django Server project you</w:t>
       </w:r>
       <w:r>
         <w:tab/>
       </w:r>
       <w:r>
         <w:br/>
-        <w:t xml:space="preserve">     get from </w:t>
-      </w:r>
-      <w:proofErr w:type="spellStart"/>
-      <w:r>
-        <w:t>github</w:t>
-      </w:r>
-      <w:proofErr w:type="spellEnd"/>
-      <w:r>
-        <w:t>).</w:t>
+        <w:t xml:space="preserve">     get from github).</w:t>
       </w:r>
       <w:r>
         <w:br/>
@@ -211,49 +148,18 @@
       <w:r>
         <w:t xml:space="preserve">Run Command: $python manage.py </w:t>
       </w:r>
-      <w:proofErr w:type="spellStart"/>
-      <w:r>
-        <w:t>runserver</w:t>
-      </w:r>
-      <w:proofErr w:type="spellEnd"/>
-      <w:r>
-        <w:t xml:space="preserve"> </w:t>
-      </w:r>
-      <w:r>
-        <w:t>(Your IP address</w:t>
-      </w:r>
-      <w:proofErr w:type="gramStart"/>
-      <w:r>
-        <w:t>):</w:t>
-      </w:r>
-      <w:proofErr w:type="gramEnd"/>
-      <w:r>
-        <w:t>(Your port number).</w:t>
+      <w:r>
+        <w:t xml:space="preserve">runserver </w:t>
+      </w:r>
+      <w:r>
+        <w:t>(Your IP address):(Your port number).</w:t>
       </w:r>
       <w:r>
         <w:br/>
-        <w:t xml:space="preserve">     </w:t>
-      </w:r>
-      <w:proofErr w:type="spellStart"/>
-      <w:proofErr w:type="gramStart"/>
-      <w:r>
-        <w:t>Eg</w:t>
-      </w:r>
-      <w:proofErr w:type="spellEnd"/>
-      <w:r>
-        <w:t>.</w:t>
-      </w:r>
-      <w:proofErr w:type="gramEnd"/>
-      <w:r>
-        <w:t xml:space="preserve"> $python manage.py </w:t>
-      </w:r>
-      <w:proofErr w:type="spellStart"/>
-      <w:r>
-        <w:t>runserver</w:t>
-      </w:r>
-      <w:proofErr w:type="spellEnd"/>
-      <w:r>
-        <w:t xml:space="preserve"> </w:t>
+        <w:t xml:space="preserve">     Eg. $python manage.py </w:t>
+      </w:r>
+      <w:r>
+        <w:t xml:space="preserve">runserver </w:t>
       </w:r>
       <w:r>
         <w:t>127.0.0.1:8080</w:t>
@@ -270,23 +176,7 @@
         <w:t xml:space="preserve">. </w:t>
       </w:r>
       <w:r>
-        <w:t xml:space="preserve">Clone the </w:t>
-      </w:r>
-      <w:proofErr w:type="spellStart"/>
-      <w:r>
-        <w:t>DataCollection</w:t>
-      </w:r>
-      <w:proofErr w:type="spellEnd"/>
-      <w:r>
-        <w:t xml:space="preserve"> project from </w:t>
-      </w:r>
-      <w:proofErr w:type="spellStart"/>
-      <w:r>
-        <w:t>gitHub</w:t>
-      </w:r>
-      <w:proofErr w:type="spellEnd"/>
-      <w:r>
-        <w:t xml:space="preserve">.    </w:t>
+        <w:t xml:space="preserve">Clone the DataCollection project from gitHub.    </w:t>
       </w:r>
     </w:p>
     <w:p>
@@ -294,15 +184,8 @@
         <w:pStyle w:val="ListParagraph"/>
         <w:ind w:left="1080"/>
       </w:pPr>
-      <w:proofErr w:type="spellStart"/>
-      <w:proofErr w:type="gramStart"/>
-      <w:r>
-        <w:t>git</w:t>
-      </w:r>
-      <w:proofErr w:type="spellEnd"/>
-      <w:proofErr w:type="gramEnd"/>
-      <w:r>
-        <w:t xml:space="preserve"> clone</w:t>
+      <w:r>
+        <w:t>git clone</w:t>
       </w:r>
       <w:r>
         <w:t xml:space="preserve"> -b master</w:t>
@@ -338,15 +221,7 @@
         <w:ind w:left="720"/>
       </w:pPr>
       <w:r>
-        <w:t xml:space="preserve">6.  Locate </w:t>
-      </w:r>
-      <w:proofErr w:type="spellStart"/>
-      <w:r>
-        <w:t>datacollection.properties</w:t>
-      </w:r>
-      <w:proofErr w:type="spellEnd"/>
-      <w:r>
-        <w:t xml:space="preserve"> file</w:t>
+        <w:t>6.  Locate datacollection.properties file</w:t>
       </w:r>
       <w:r>
         <w:t xml:space="preserve"> under the project</w:t>
@@ -354,32 +229,27 @@
       <w:r>
         <w:t xml:space="preserve"> and update the URL and port to the URL and port you use to start the </w:t>
       </w:r>
-      <w:proofErr w:type="spellStart"/>
-      <w:r>
-        <w:t>django</w:t>
-      </w:r>
-      <w:proofErr w:type="spellEnd"/>
+      <w:r>
+        <w:t xml:space="preserve">django </w:t>
+      </w:r>
+      <w:r>
+        <w:t>server.</w:t>
+      </w:r>
+    </w:p>
+    <w:p>
+      <w:pPr>
+        <w:pStyle w:val="Heading2"/>
+      </w:pPr>
+      <w:r>
+        <w:t xml:space="preserve">Android </w:t>
+      </w:r>
+      <w:r>
+        <w:t>Installation</w:t>
+      </w:r>
       <w:r>
         <w:t xml:space="preserve"> </w:t>
       </w:r>
       <w:r>
-        <w:t>server.</w:t>
-      </w:r>
-    </w:p>
-    <w:p>
-      <w:pPr>
-        <w:pStyle w:val="Heading2"/>
-      </w:pPr>
-      <w:r>
-        <w:t xml:space="preserve">Android </w:t>
-      </w:r>
-      <w:r>
-        <w:t>Installation</w:t>
-      </w:r>
-      <w:r>
-        <w:t xml:space="preserve"> </w:t>
-      </w:r>
-      <w:r>
         <w:t>I</w:t>
       </w:r>
       <w:r>
@@ -394,21 +264,8 @@
         <w:ind w:firstLine="720"/>
       </w:pPr>
       <w:r>
-        <w:t xml:space="preserve">1. Clone the </w:t>
-      </w:r>
-      <w:proofErr w:type="spellStart"/>
-      <w:r>
-        <w:t>DataCollection</w:t>
-      </w:r>
-      <w:proofErr w:type="spellEnd"/>
-      <w:r>
-        <w:t xml:space="preserve"> project from </w:t>
-      </w:r>
-      <w:proofErr w:type="spellStart"/>
-      <w:r>
-        <w:t>gitHub</w:t>
-      </w:r>
-      <w:proofErr w:type="spellEnd"/>
+        <w:t>1. Clone the DataCollection project from gitHub</w:t>
+      </w:r>
     </w:p>
     <w:p>
       <w:pPr>
@@ -418,15 +275,8 @@
       <w:r>
         <w:tab/>
       </w:r>
-      <w:proofErr w:type="spellStart"/>
-      <w:proofErr w:type="gramStart"/>
-      <w:r>
-        <w:t>git</w:t>
-      </w:r>
-      <w:proofErr w:type="spellEnd"/>
-      <w:proofErr w:type="gramEnd"/>
-      <w:r>
-        <w:t xml:space="preserve"> clone -b master </w:t>
+      <w:r>
+        <w:t xml:space="preserve">git clone -b master </w:t>
       </w:r>
       <w:hyperlink r:id="rId10" w:history="1">
         <w:r>
@@ -445,15 +295,7 @@
         <w:ind w:firstLine="720"/>
       </w:pPr>
       <w:r>
-        <w:t xml:space="preserve">2. Obtain a copy of the </w:t>
-      </w:r>
-      <w:proofErr w:type="spellStart"/>
-      <w:r>
-        <w:t>FacebookSDK</w:t>
-      </w:r>
-      <w:proofErr w:type="spellEnd"/>
-      <w:r>
-        <w:t xml:space="preserve"> and import it into Eclipse</w:t>
+        <w:t>2. Obtain a copy of the FacebookSDK and import it into Eclipse</w:t>
       </w:r>
     </w:p>
     <w:p>
@@ -477,15 +319,7 @@
         <w:ind w:firstLine="720"/>
       </w:pPr>
       <w:r>
-        <w:t xml:space="preserve">3. Import </w:t>
-      </w:r>
-      <w:proofErr w:type="spellStart"/>
-      <w:r>
-        <w:t>DataCollection</w:t>
-      </w:r>
-      <w:proofErr w:type="spellEnd"/>
-      <w:r>
-        <w:t xml:space="preserve"> Android Side into your Android enabled Eclipse.</w:t>
+        <w:t>3. Import DataCollection Android Side into your Android enabled Eclipse.</w:t>
       </w:r>
     </w:p>
     <w:p>
@@ -532,16 +366,13 @@
       </w:pPr>
       <w:r>
         <w:lastRenderedPageBreak/>
-        <w:t xml:space="preserve">6. Further instructions will follow once the full app code is added to </w:t>
-      </w:r>
-      <w:proofErr w:type="spellStart"/>
-      <w:r>
-        <w:t>gitHub</w:t>
-      </w:r>
-      <w:proofErr w:type="spellEnd"/>
-      <w:r>
-        <w:t>.</w:t>
-      </w:r>
+        <w:t>6. Further instructions will follow once the f</w:t>
+      </w:r>
+      <w:r>
+        <w:t>ull app code is added to gitHub and it is tested on a phone.</w:t>
+      </w:r>
+      <w:bookmarkStart w:id="0" w:name="_GoBack"/>
+      <w:bookmarkEnd w:id="0"/>
     </w:p>
     <w:p>
       <w:pPr>
@@ -602,15 +433,7 @@
         </w:numPr>
       </w:pPr>
       <w:r>
-        <w:t xml:space="preserve">Go to the </w:t>
-      </w:r>
-      <w:proofErr w:type="spellStart"/>
-      <w:r>
-        <w:t>DataCollection</w:t>
-      </w:r>
-      <w:proofErr w:type="spellEnd"/>
-      <w:r>
-        <w:t xml:space="preserve"> project. There are 2 entries in this project. CollectFacebookData.java and CollectTwitterData.java</w:t>
+        <w:t>Go to the DataCollection project. There are 2 entries in this project. CollectFacebookData.java and CollectTwitterData.java</w:t>
       </w:r>
       <w:r>
         <w:t xml:space="preserve">. </w:t>
@@ -645,15 +468,7 @@
         </w:numPr>
       </w:pPr>
       <w:r>
-        <w:t xml:space="preserve">Log into Facebook as a user authenticated to work on the project, currently Tom Werner and </w:t>
-      </w:r>
-      <w:proofErr w:type="spellStart"/>
-      <w:r>
-        <w:t>Tengyu</w:t>
-      </w:r>
-      <w:proofErr w:type="spellEnd"/>
-      <w:r>
-        <w:t xml:space="preserve"> Wang. People requesting access need to friend one of the two and ask to be added as developers or administrators to the app and then accept the notification. </w:t>
+        <w:t xml:space="preserve">Log into Facebook as a user authenticated to work on the project, currently Tom Werner and Tengyu Wang. People requesting access need to friend one of the two and ask to be added as developers or administrators to the app and then accept the notification. </w:t>
       </w:r>
     </w:p>
     <w:p>
@@ -680,10 +495,7 @@
         <w:t>After each test concludes, a summary of the results is printed out.</w:t>
       </w:r>
     </w:p>
-    <w:p>
-      <w:bookmarkStart w:id="0" w:name="_GoBack"/>
-      <w:bookmarkEnd w:id="0"/>
-    </w:p>
+    <w:p/>
     <w:p>
       <w:r>
         <w:br/>
@@ -3311,15 +3123,7 @@
         <w:t>JSON</w:t>
       </w:r>
       <w:r>
-        <w:t xml:space="preserve"> field called “</w:t>
-      </w:r>
-      <w:proofErr w:type="spellStart"/>
-      <w:r>
-        <w:t>inReplyToStatusID</w:t>
-      </w:r>
-      <w:proofErr w:type="spellEnd"/>
-      <w:r>
-        <w:t>” which specifies which tweet the current tweet</w:t>
+        <w:t xml:space="preserve"> field called “inReplyToStatusID” which specifies which tweet the current tweet</w:t>
       </w:r>
       <w:r>
         <w:t xml:space="preserve"> is a reply to. Therefore</w:t>
@@ -3403,11 +3207,9 @@
       <w:r>
         <w:t>“</w:t>
       </w:r>
-      <w:proofErr w:type="spellStart"/>
       <w:r>
         <w:t>in_reply_to_status_id_str</w:t>
       </w:r>
-      <w:proofErr w:type="spellEnd"/>
       <w:r>
         <w:t>”</w:t>
       </w:r>
@@ -4133,15 +3935,7 @@
         <w:pStyle w:val="Heading3"/>
       </w:pPr>
       <w:r>
-        <w:t xml:space="preserve">Twitter </w:t>
-      </w:r>
-      <w:proofErr w:type="spellStart"/>
-      <w:r>
-        <w:t>DirectMessage</w:t>
-      </w:r>
-      <w:proofErr w:type="spellEnd"/>
-      <w:r>
-        <w:t xml:space="preserve"> Collection</w:t>
+        <w:t>Twitter DirectMessage Collection</w:t>
       </w:r>
     </w:p>
     <w:p>
@@ -4333,23 +4127,7 @@
     </w:p>
     <w:p>
       <w:r>
-        <w:t xml:space="preserve">We organize the data we get from twitter into </w:t>
-      </w:r>
-      <w:proofErr w:type="spellStart"/>
-      <w:r>
-        <w:t>JSONObject</w:t>
-      </w:r>
-      <w:proofErr w:type="spellEnd"/>
-      <w:r>
-        <w:t xml:space="preserve"> and post the </w:t>
-      </w:r>
-      <w:proofErr w:type="spellStart"/>
-      <w:r>
-        <w:t>JSONObject</w:t>
-      </w:r>
-      <w:proofErr w:type="spellEnd"/>
-      <w:r>
-        <w:t xml:space="preserve"> to database.</w:t>
+        <w:t>We organize the data we get from twitter into JSONObject and post the JSONObject to database.</w:t>
       </w:r>
     </w:p>
     <w:p>
@@ -7651,7 +7429,7 @@
 </file>
 
 <file path=customXml/itemProps1.xml><?xml version="1.0" encoding="utf-8"?>
-<ds:datastoreItem xmlns:ds="http://schemas.openxmlformats.org/officeDocument/2006/customXml" ds:itemID="{A629224A-6A92-44D5-BF26-F29EF8122FAF}">
+<ds:datastoreItem xmlns:ds="http://schemas.openxmlformats.org/officeDocument/2006/customXml" ds:itemID="{0617D65E-66EA-4ADF-92E7-9998FB443AD3}">
   <ds:schemaRefs>
     <ds:schemaRef ds:uri="http://schemas.openxmlformats.org/officeDocument/2006/bibliography"/>
   </ds:schemaRefs>

</xml_diff>